<commit_message>
LNI-315: Update and add conclusions tests
</commit_message>
<xml_diff>
--- a/test/lawmaker/ssi/test2.docx
+++ b/test/lawmaker/ssi/test2.docx
@@ -3251,6 +3251,9 @@
     <w:p>
       <w:pPr>
         <w:pStyle w:val="SigBlock"/>
+        <w:rPr>
+          <w:rStyle w:val="SigDate"/>
+        </w:rPr>
       </w:pPr>
       <w:r>
         <w:rPr>
@@ -3258,6 +3261,3231 @@
         </w:rPr>
         <w:t>5th September 2024</w:t>
       </w:r>
+    </w:p>
+    <w:p>
+      <w:pPr>
+        <w:pStyle w:val="XNote"/>
+        <w:pageBreakBefore/>
+      </w:pPr>
+      <w:r>
+        <w:lastRenderedPageBreak/>
+        <w:t>EXPLANATORY</w:t>
+      </w:r>
+      <w:r>
+        <w:t xml:space="preserve"> </w:t>
+      </w:r>
+      <w:r>
+        <w:t>NOTE</w:t>
+      </w:r>
+    </w:p>
+    <w:p>
+      <w:pPr>
+        <w:pStyle w:val="XNotenote"/>
+      </w:pPr>
+      <w:r>
+        <w:t>(This</w:t>
+      </w:r>
+      <w:r>
+        <w:t xml:space="preserve"> </w:t>
+      </w:r>
+      <w:r>
+        <w:t>note</w:t>
+      </w:r>
+      <w:r>
+        <w:t xml:space="preserve"> </w:t>
+      </w:r>
+      <w:r>
+        <w:t>is</w:t>
+      </w:r>
+      <w:r>
+        <w:t xml:space="preserve"> </w:t>
+      </w:r>
+      <w:r>
+        <w:t>not</w:t>
+      </w:r>
+      <w:r>
+        <w:t xml:space="preserve"> </w:t>
+      </w:r>
+      <w:r>
+        <w:t>part</w:t>
+      </w:r>
+      <w:r>
+        <w:t xml:space="preserve"> </w:t>
+      </w:r>
+      <w:r>
+        <w:t>of</w:t>
+      </w:r>
+      <w:r>
+        <w:t xml:space="preserve"> </w:t>
+      </w:r>
+      <w:r>
+        <w:t>the</w:t>
+      </w:r>
+      <w:r>
+        <w:t xml:space="preserve"> </w:t>
+      </w:r>
+      <w:r>
+        <w:t>Regulations)</w:t>
+      </w:r>
+    </w:p>
+    <w:p>
+      <w:pPr>
+        <w:pStyle w:val="T1"/>
+        <w:rPr>
+          <w:b/>
+          <w:bCs/>
+        </w:rPr>
+      </w:pPr>
+      <w:r>
+        <w:rPr>
+          <w:b/>
+          <w:bCs/>
+        </w:rPr>
+        <w:t>Manually inserted heading</w:t>
+      </w:r>
+    </w:p>
+    <w:p>
+      <w:pPr>
+        <w:pStyle w:val="T1"/>
+      </w:pPr>
+      <w:r>
+        <w:t>These</w:t>
+      </w:r>
+      <w:r>
+        <w:t xml:space="preserve"> </w:t>
+      </w:r>
+      <w:r>
+        <w:t>Regulations</w:t>
+      </w:r>
+      <w:r>
+        <w:t xml:space="preserve"> </w:t>
+      </w:r>
+      <w:r>
+        <w:t>bring</w:t>
+      </w:r>
+      <w:r>
+        <w:t xml:space="preserve"> </w:t>
+      </w:r>
+      <w:r>
+        <w:t>sections</w:t>
+      </w:r>
+      <w:r>
+        <w:t xml:space="preserve"> </w:t>
+      </w:r>
+      <w:r>
+        <w:t>12</w:t>
+      </w:r>
+      <w:r>
+        <w:t xml:space="preserve"> </w:t>
+      </w:r>
+      <w:r>
+        <w:t>and</w:t>
+      </w:r>
+      <w:r>
+        <w:t xml:space="preserve"> </w:t>
+      </w:r>
+      <w:r>
+        <w:t>15</w:t>
+      </w:r>
+      <w:r>
+        <w:t xml:space="preserve"> </w:t>
+      </w:r>
+      <w:r>
+        <w:t>and</w:t>
+      </w:r>
+      <w:r>
+        <w:t xml:space="preserve"> </w:t>
+      </w:r>
+      <w:r>
+        <w:t>paragraph</w:t>
+      </w:r>
+      <w:r>
+        <w:t xml:space="preserve"> </w:t>
+      </w:r>
+      <w:r>
+        <w:t>5</w:t>
+      </w:r>
+      <w:r>
+        <w:t xml:space="preserve"> </w:t>
+      </w:r>
+      <w:r>
+        <w:t>of</w:t>
+      </w:r>
+      <w:r>
+        <w:t xml:space="preserve"> </w:t>
+      </w:r>
+      <w:r>
+        <w:t>schedule</w:t>
+      </w:r>
+      <w:r>
+        <w:t xml:space="preserve"> </w:t>
+      </w:r>
+      <w:r>
+        <w:t>2</w:t>
+      </w:r>
+      <w:r>
+        <w:t xml:space="preserve"> </w:t>
+      </w:r>
+      <w:r>
+        <w:t>of</w:t>
+      </w:r>
+      <w:r>
+        <w:t xml:space="preserve"> </w:t>
+      </w:r>
+      <w:r>
+        <w:t>the</w:t>
+      </w:r>
+      <w:r>
+        <w:t xml:space="preserve"> </w:t>
+      </w:r>
+      <w:r>
+        <w:t>Planning</w:t>
+      </w:r>
+      <w:r>
+        <w:t xml:space="preserve"> </w:t>
+      </w:r>
+      <w:r>
+        <w:t>(Scotland)</w:t>
+      </w:r>
+      <w:r>
+        <w:t xml:space="preserve"> </w:t>
+      </w:r>
+      <w:r>
+        <w:t>Act</w:t>
+      </w:r>
+      <w:r>
+        <w:t xml:space="preserve"> </w:t>
+      </w:r>
+      <w:r>
+        <w:t>2019</w:t>
+      </w:r>
+      <w:r>
+        <w:t xml:space="preserve"> </w:t>
+      </w:r>
+      <w:r>
+        <w:t>(“the</w:t>
+      </w:r>
+      <w:r>
+        <w:t xml:space="preserve"> </w:t>
+      </w:r>
+      <w:r>
+        <w:t>Act”)</w:t>
+      </w:r>
+      <w:r>
+        <w:t xml:space="preserve"> </w:t>
+      </w:r>
+      <w:r>
+        <w:t>fully</w:t>
+      </w:r>
+      <w:r>
+        <w:t xml:space="preserve"> </w:t>
+      </w:r>
+      <w:r>
+        <w:t>into</w:t>
+      </w:r>
+      <w:r>
+        <w:t xml:space="preserve"> </w:t>
+      </w:r>
+      <w:r>
+        <w:t>force</w:t>
+      </w:r>
+      <w:r>
+        <w:t xml:space="preserve"> </w:t>
+      </w:r>
+      <w:r>
+        <w:t>on</w:t>
+      </w:r>
+      <w:r>
+        <w:t xml:space="preserve"> </w:t>
+      </w:r>
+      <w:r>
+        <w:t>5</w:t>
+      </w:r>
+      <w:r>
+        <w:t xml:space="preserve"> </w:t>
+      </w:r>
+      <w:r>
+        <w:t>December</w:t>
+      </w:r>
+      <w:r>
+        <w:t xml:space="preserve"> </w:t>
+      </w:r>
+      <w:r>
+        <w:t>2024.</w:t>
+      </w:r>
+      <w:bookmarkStart w:id="0" w:name="_Hlk120884762"/>
+      <w:r>
+        <w:t xml:space="preserve"> </w:t>
+      </w:r>
+      <w:r>
+        <w:t>Section</w:t>
+      </w:r>
+      <w:r>
+        <w:t xml:space="preserve"> </w:t>
+      </w:r>
+      <w:r>
+        <w:t>62</w:t>
+      </w:r>
+      <w:r>
+        <w:t xml:space="preserve"> </w:t>
+      </w:r>
+      <w:r>
+        <w:t>of</w:t>
+      </w:r>
+      <w:r>
+        <w:t xml:space="preserve"> </w:t>
+      </w:r>
+      <w:r>
+        <w:t>the</w:t>
+      </w:r>
+      <w:r>
+        <w:t xml:space="preserve"> </w:t>
+      </w:r>
+      <w:r>
+        <w:t>Act</w:t>
+      </w:r>
+      <w:r>
+        <w:t xml:space="preserve"> </w:t>
+      </w:r>
+      <w:r>
+        <w:t>is</w:t>
+      </w:r>
+      <w:r>
+        <w:t xml:space="preserve"> </w:t>
+      </w:r>
+      <w:r>
+        <w:t>commenced</w:t>
+      </w:r>
+      <w:r>
+        <w:t xml:space="preserve"> </w:t>
+      </w:r>
+      <w:r>
+        <w:t>on</w:t>
+      </w:r>
+      <w:r>
+        <w:t xml:space="preserve"> </w:t>
+      </w:r>
+      <w:r>
+        <w:t>5</w:t>
+      </w:r>
+      <w:r>
+        <w:t xml:space="preserve"> </w:t>
+      </w:r>
+      <w:r>
+        <w:t>December</w:t>
+      </w:r>
+      <w:r>
+        <w:t xml:space="preserve"> </w:t>
+      </w:r>
+      <w:r>
+        <w:t>2024</w:t>
+      </w:r>
+      <w:r>
+        <w:t xml:space="preserve"> </w:t>
+      </w:r>
+      <w:r>
+        <w:t>for</w:t>
+      </w:r>
+      <w:r>
+        <w:t xml:space="preserve"> </w:t>
+      </w:r>
+      <w:r>
+        <w:t>the</w:t>
+      </w:r>
+      <w:r>
+        <w:t xml:space="preserve"> </w:t>
+      </w:r>
+      <w:r>
+        <w:t>limited</w:t>
+      </w:r>
+      <w:r>
+        <w:t xml:space="preserve"> </w:t>
+      </w:r>
+      <w:r>
+        <w:t>purpose</w:t>
+      </w:r>
+      <w:r>
+        <w:t xml:space="preserve"> </w:t>
+      </w:r>
+      <w:r>
+        <w:t>of</w:t>
+      </w:r>
+      <w:r>
+        <w:t xml:space="preserve"> </w:t>
+      </w:r>
+      <w:r>
+        <w:t>bringing</w:t>
+      </w:r>
+      <w:r>
+        <w:t xml:space="preserve"> </w:t>
+      </w:r>
+      <w:r>
+        <w:t>paragraph</w:t>
+      </w:r>
+      <w:r>
+        <w:t xml:space="preserve"> </w:t>
+      </w:r>
+      <w:r>
+        <w:t>5</w:t>
+      </w:r>
+      <w:r>
+        <w:t xml:space="preserve"> </w:t>
+      </w:r>
+      <w:r>
+        <w:t>of</w:t>
+      </w:r>
+      <w:r>
+        <w:t xml:space="preserve"> </w:t>
+      </w:r>
+      <w:r>
+        <w:t>schedule</w:t>
+      </w:r>
+      <w:r>
+        <w:t xml:space="preserve"> </w:t>
+      </w:r>
+      <w:r>
+        <w:t>2</w:t>
+      </w:r>
+      <w:r>
+        <w:t xml:space="preserve"> </w:t>
+      </w:r>
+      <w:r>
+        <w:t>into</w:t>
+      </w:r>
+      <w:r>
+        <w:t xml:space="preserve"> </w:t>
+      </w:r>
+      <w:r>
+        <w:t>force.</w:t>
+      </w:r>
+      <w:bookmarkEnd w:id="0"/>
+    </w:p>
+    <w:p>
+      <w:pPr>
+        <w:pStyle w:val="T1"/>
+      </w:pPr>
+      <w:r>
+        <w:t>The</w:t>
+      </w:r>
+      <w:r>
+        <w:t xml:space="preserve"> </w:t>
+      </w:r>
+      <w:r>
+        <w:t>Bill</w:t>
+      </w:r>
+      <w:r>
+        <w:t xml:space="preserve"> </w:t>
+      </w:r>
+      <w:r>
+        <w:t>for</w:t>
+      </w:r>
+      <w:r>
+        <w:t xml:space="preserve"> </w:t>
+      </w:r>
+      <w:r>
+        <w:t>the</w:t>
+      </w:r>
+      <w:r>
+        <w:t xml:space="preserve"> </w:t>
+      </w:r>
+      <w:r>
+        <w:t>Act</w:t>
+      </w:r>
+      <w:r>
+        <w:t xml:space="preserve"> </w:t>
+      </w:r>
+      <w:r>
+        <w:t>received</w:t>
+      </w:r>
+      <w:r>
+        <w:t xml:space="preserve"> </w:t>
+      </w:r>
+      <w:r>
+        <w:t>Royal</w:t>
+      </w:r>
+      <w:r>
+        <w:t xml:space="preserve"> </w:t>
+      </w:r>
+      <w:r>
+        <w:t>Assent</w:t>
+      </w:r>
+      <w:r>
+        <w:t xml:space="preserve"> </w:t>
+      </w:r>
+      <w:r>
+        <w:t>on</w:t>
+      </w:r>
+      <w:r>
+        <w:t xml:space="preserve"> </w:t>
+      </w:r>
+      <w:r>
+        <w:t>25</w:t>
+      </w:r>
+      <w:r>
+        <w:t xml:space="preserve"> </w:t>
+      </w:r>
+      <w:r>
+        <w:t>July</w:t>
+      </w:r>
+      <w:r>
+        <w:t xml:space="preserve"> </w:t>
+      </w:r>
+      <w:r>
+        <w:t>2019.</w:t>
+      </w:r>
+      <w:r>
+        <w:t xml:space="preserve"> </w:t>
+      </w:r>
+      <w:r>
+        <w:t>Sections</w:t>
+      </w:r>
+      <w:r>
+        <w:t xml:space="preserve"> </w:t>
+      </w:r>
+      <w:r>
+        <w:t>58</w:t>
+      </w:r>
+      <w:r>
+        <w:t xml:space="preserve"> </w:t>
+      </w:r>
+      <w:r>
+        <w:t>to</w:t>
+      </w:r>
+      <w:r>
+        <w:t xml:space="preserve"> </w:t>
+      </w:r>
+      <w:r>
+        <w:t>61,</w:t>
+      </w:r>
+      <w:r>
+        <w:t xml:space="preserve"> </w:t>
+      </w:r>
+      <w:r>
+        <w:t>63</w:t>
+      </w:r>
+      <w:r>
+        <w:t xml:space="preserve"> </w:t>
+      </w:r>
+      <w:r>
+        <w:t>and</w:t>
+      </w:r>
+      <w:r>
+        <w:t xml:space="preserve"> </w:t>
+      </w:r>
+      <w:r>
+        <w:t>64</w:t>
+      </w:r>
+      <w:r>
+        <w:t xml:space="preserve"> </w:t>
+      </w:r>
+      <w:r>
+        <w:t>came</w:t>
+      </w:r>
+      <w:r>
+        <w:t xml:space="preserve"> </w:t>
+      </w:r>
+      <w:r>
+        <w:t>into</w:t>
+      </w:r>
+      <w:r>
+        <w:t xml:space="preserve"> </w:t>
+      </w:r>
+      <w:r>
+        <w:t>force</w:t>
+      </w:r>
+      <w:r>
+        <w:t xml:space="preserve"> </w:t>
+      </w:r>
+      <w:r>
+        <w:t>on</w:t>
+      </w:r>
+      <w:r>
+        <w:t xml:space="preserve"> </w:t>
+      </w:r>
+      <w:r>
+        <w:t>the</w:t>
+      </w:r>
+      <w:r>
+        <w:t xml:space="preserve"> </w:t>
+      </w:r>
+      <w:r>
+        <w:t>following</w:t>
+      </w:r>
+      <w:r>
+        <w:t xml:space="preserve"> </w:t>
+      </w:r>
+      <w:r>
+        <w:t>day.</w:t>
+      </w:r>
+    </w:p>
+    <w:p>
+      <w:pPr>
+        <w:pStyle w:val="linespace"/>
+      </w:pPr>
+    </w:p>
+    <w:p>
+      <w:pPr>
+        <w:pStyle w:val="linespace"/>
+      </w:pPr>
+    </w:p>
+    <w:p>
+      <w:pPr>
+        <w:pStyle w:val="EANote"/>
+      </w:pPr>
+      <w:r>
+        <w:t>NOTE</w:t>
+      </w:r>
+      <w:r>
+        <w:t xml:space="preserve"> </w:t>
+      </w:r>
+      <w:r>
+        <w:t>AS</w:t>
+      </w:r>
+      <w:r>
+        <w:t xml:space="preserve"> </w:t>
+      </w:r>
+      <w:r>
+        <w:t>TO</w:t>
+      </w:r>
+      <w:r>
+        <w:t xml:space="preserve"> </w:t>
+      </w:r>
+      <w:r>
+        <w:t>EARLIER</w:t>
+      </w:r>
+      <w:r>
+        <w:t xml:space="preserve"> </w:t>
+      </w:r>
+      <w:r>
+        <w:t>COMMENCEMENT</w:t>
+      </w:r>
+      <w:r>
+        <w:t xml:space="preserve"> </w:t>
+      </w:r>
+      <w:r>
+        <w:t>REGULATIONS</w:t>
+      </w:r>
+    </w:p>
+    <w:p>
+      <w:pPr>
+        <w:pStyle w:val="EANotenote"/>
+      </w:pPr>
+      <w:r>
+        <w:t>(This</w:t>
+      </w:r>
+      <w:r>
+        <w:t xml:space="preserve"> </w:t>
+      </w:r>
+      <w:r>
+        <w:t>note</w:t>
+      </w:r>
+      <w:r>
+        <w:t xml:space="preserve"> </w:t>
+      </w:r>
+      <w:r>
+        <w:t>is</w:t>
+      </w:r>
+      <w:r>
+        <w:t xml:space="preserve"> </w:t>
+      </w:r>
+      <w:r>
+        <w:t>not</w:t>
+      </w:r>
+      <w:r>
+        <w:t xml:space="preserve"> </w:t>
+      </w:r>
+      <w:r>
+        <w:t>part</w:t>
+      </w:r>
+      <w:r>
+        <w:t xml:space="preserve"> </w:t>
+      </w:r>
+      <w:r>
+        <w:t>of</w:t>
+      </w:r>
+      <w:r>
+        <w:t xml:space="preserve"> </w:t>
+      </w:r>
+      <w:r>
+        <w:t>the</w:t>
+      </w:r>
+      <w:r>
+        <w:t xml:space="preserve"> </w:t>
+      </w:r>
+      <w:r>
+        <w:t>Regulations)</w:t>
+      </w:r>
+    </w:p>
+    <w:p>
+      <w:pPr>
+        <w:pStyle w:val="T1"/>
+      </w:pPr>
+      <w:r>
+        <w:t>The</w:t>
+      </w:r>
+      <w:r>
+        <w:t xml:space="preserve"> </w:t>
+      </w:r>
+      <w:r>
+        <w:t>following</w:t>
+      </w:r>
+      <w:r>
+        <w:t xml:space="preserve"> </w:t>
+      </w:r>
+      <w:r>
+        <w:t>provisions</w:t>
+      </w:r>
+      <w:r>
+        <w:t xml:space="preserve"> </w:t>
+      </w:r>
+      <w:r>
+        <w:t>of</w:t>
+      </w:r>
+      <w:r>
+        <w:t xml:space="preserve"> </w:t>
+      </w:r>
+      <w:r>
+        <w:t>the</w:t>
+      </w:r>
+      <w:r>
+        <w:t xml:space="preserve"> </w:t>
+      </w:r>
+      <w:r>
+        <w:t>Planning</w:t>
+      </w:r>
+      <w:r>
+        <w:t xml:space="preserve"> </w:t>
+      </w:r>
+      <w:r>
+        <w:t>(Scotland)</w:t>
+      </w:r>
+      <w:r>
+        <w:t xml:space="preserve"> </w:t>
+      </w:r>
+      <w:r>
+        <w:t>Act</w:t>
+      </w:r>
+      <w:r>
+        <w:t xml:space="preserve"> </w:t>
+      </w:r>
+      <w:r>
+        <w:t>2019</w:t>
+      </w:r>
+      <w:r>
+        <w:t xml:space="preserve"> </w:t>
+      </w:r>
+      <w:r>
+        <w:t>have</w:t>
+      </w:r>
+      <w:r>
+        <w:t xml:space="preserve"> </w:t>
+      </w:r>
+      <w:r>
+        <w:t>been</w:t>
+      </w:r>
+      <w:r>
+        <w:t xml:space="preserve"> </w:t>
+      </w:r>
+      <w:r>
+        <w:t>brought</w:t>
+      </w:r>
+      <w:r>
+        <w:t xml:space="preserve"> </w:t>
+      </w:r>
+      <w:r>
+        <w:t>into</w:t>
+      </w:r>
+      <w:r>
+        <w:t xml:space="preserve"> </w:t>
+      </w:r>
+      <w:r>
+        <w:t>force</w:t>
+      </w:r>
+      <w:r>
+        <w:t xml:space="preserve"> </w:t>
+      </w:r>
+      <w:r>
+        <w:t>by</w:t>
+      </w:r>
+      <w:r>
+        <w:t xml:space="preserve"> </w:t>
+      </w:r>
+      <w:r>
+        <w:t>commencement</w:t>
+      </w:r>
+      <w:r>
+        <w:t xml:space="preserve"> </w:t>
+      </w:r>
+      <w:r>
+        <w:t>regulations</w:t>
+      </w:r>
+      <w:r>
+        <w:t xml:space="preserve"> </w:t>
+      </w:r>
+      <w:r>
+        <w:t>made</w:t>
+      </w:r>
+      <w:r>
+        <w:t xml:space="preserve"> </w:t>
+      </w:r>
+      <w:r>
+        <w:t>before</w:t>
+      </w:r>
+      <w:r>
+        <w:t xml:space="preserve"> </w:t>
+      </w:r>
+      <w:r>
+        <w:t>the</w:t>
+      </w:r>
+      <w:r>
+        <w:t xml:space="preserve"> </w:t>
+      </w:r>
+      <w:r>
+        <w:t>date</w:t>
+      </w:r>
+      <w:r>
+        <w:t xml:space="preserve"> </w:t>
+      </w:r>
+      <w:r>
+        <w:t>of</w:t>
+      </w:r>
+      <w:r>
+        <w:t xml:space="preserve"> </w:t>
+      </w:r>
+      <w:r>
+        <w:t>these</w:t>
+      </w:r>
+      <w:r>
+        <w:t xml:space="preserve"> </w:t>
+      </w:r>
+      <w:r>
+        <w:t>Regulations.</w:t>
+      </w:r>
+    </w:p>
+    <w:p>
+      <w:pPr>
+        <w:pStyle w:val="linespace"/>
+      </w:pPr>
+    </w:p>
+    <w:tbl>
+      <w:tblPr>
+        <w:tblW w:w="0" w:type="auto"/>
+        <w:tblBorders>
+          <w:top w:val="single" w:sz="4" w:space="0" w:color="auto"/>
+          <w:left w:val="single" w:sz="4" w:space="0" w:color="auto"/>
+          <w:bottom w:val="single" w:sz="4" w:space="0" w:color="auto"/>
+          <w:right w:val="single" w:sz="4" w:space="0" w:color="auto"/>
+          <w:insideH w:val="single" w:sz="4" w:space="0" w:color="auto"/>
+          <w:insideV w:val="single" w:sz="4" w:space="0" w:color="auto"/>
+        </w:tblBorders>
+        <w:tblLook w:val="04A0" w:firstRow="1" w:lastRow="0" w:firstColumn="1" w:lastColumn="0" w:noHBand="0" w:noVBand="1"/>
+      </w:tblPr>
+      <w:tblGrid>
+        <w:gridCol w:w="2765"/>
+        <w:gridCol w:w="2786"/>
+        <w:gridCol w:w="2762"/>
+      </w:tblGrid>
+      <w:tr>
+        <w:tc>
+          <w:tcPr>
+            <w:tcW w:w="2843" w:type="dxa"/>
+            <w:tcBorders>
+              <w:left w:val="nil"/>
+              <w:bottom w:val="single" w:sz="4" w:space="0" w:color="auto"/>
+              <w:right w:val="nil"/>
+            </w:tcBorders>
+            <w:shd w:val="clear" w:color="auto" w:fill="auto"/>
+          </w:tcPr>
+          <w:p>
+            <w:pPr>
+              <w:pStyle w:val="ColumnHeader"/>
+            </w:pPr>
+            <w:r>
+              <w:t>Provision</w:t>
+            </w:r>
+          </w:p>
+        </w:tc>
+        <w:tc>
+          <w:tcPr>
+            <w:tcW w:w="2843" w:type="dxa"/>
+            <w:tcBorders>
+              <w:left w:val="nil"/>
+              <w:bottom w:val="single" w:sz="4" w:space="0" w:color="auto"/>
+              <w:right w:val="nil"/>
+            </w:tcBorders>
+            <w:shd w:val="clear" w:color="auto" w:fill="auto"/>
+          </w:tcPr>
+          <w:p>
+            <w:pPr>
+              <w:pStyle w:val="ColumnHeader"/>
+            </w:pPr>
+            <w:r>
+              <w:t>Date</w:t>
+            </w:r>
+            <w:r>
+              <w:t xml:space="preserve"> </w:t>
+            </w:r>
+            <w:r>
+              <w:t>of</w:t>
+            </w:r>
+            <w:r>
+              <w:t xml:space="preserve"> </w:t>
+            </w:r>
+            <w:r>
+              <w:t>Commencement</w:t>
+            </w:r>
+          </w:p>
+        </w:tc>
+        <w:tc>
+          <w:tcPr>
+            <w:tcW w:w="2843" w:type="dxa"/>
+            <w:tcBorders>
+              <w:left w:val="nil"/>
+              <w:bottom w:val="single" w:sz="4" w:space="0" w:color="auto"/>
+              <w:right w:val="nil"/>
+            </w:tcBorders>
+            <w:shd w:val="clear" w:color="auto" w:fill="auto"/>
+          </w:tcPr>
+          <w:p>
+            <w:pPr>
+              <w:pStyle w:val="ColumnHeader"/>
+            </w:pPr>
+            <w:r>
+              <w:t>S.S.I.</w:t>
+            </w:r>
+            <w:r>
+              <w:t xml:space="preserve"> </w:t>
+            </w:r>
+            <w:r>
+              <w:t>No.</w:t>
+            </w:r>
+          </w:p>
+        </w:tc>
+      </w:tr>
+      <w:tr>
+        <w:tc>
+          <w:tcPr>
+            <w:tcW w:w="2843" w:type="dxa"/>
+            <w:tcBorders>
+              <w:left w:val="nil"/>
+              <w:bottom w:val="nil"/>
+              <w:right w:val="nil"/>
+            </w:tcBorders>
+            <w:shd w:val="clear" w:color="auto" w:fill="auto"/>
+          </w:tcPr>
+          <w:p>
+            <w:pPr>
+              <w:pStyle w:val="TableText"/>
+            </w:pPr>
+            <w:r>
+              <w:t>Sections</w:t>
+            </w:r>
+            <w:r>
+              <w:t xml:space="preserve"> </w:t>
+            </w:r>
+            <w:r>
+              <w:t>1,</w:t>
+            </w:r>
+            <w:r>
+              <w:t xml:space="preserve"> </w:t>
+            </w:r>
+            <w:r>
+              <w:t>2</w:t>
+            </w:r>
+            <w:r>
+              <w:t xml:space="preserve"> </w:t>
+            </w:r>
+            <w:r>
+              <w:t>and</w:t>
+            </w:r>
+            <w:r>
+              <w:t xml:space="preserve"> </w:t>
+            </w:r>
+            <w:r>
+              <w:t>10</w:t>
+            </w:r>
+          </w:p>
+        </w:tc>
+        <w:tc>
+          <w:tcPr>
+            <w:tcW w:w="2843" w:type="dxa"/>
+            <w:tcBorders>
+              <w:left w:val="nil"/>
+              <w:bottom w:val="nil"/>
+              <w:right w:val="nil"/>
+            </w:tcBorders>
+            <w:shd w:val="clear" w:color="auto" w:fill="auto"/>
+          </w:tcPr>
+          <w:p>
+            <w:pPr>
+              <w:pStyle w:val="TableText"/>
+            </w:pPr>
+            <w:r>
+              <w:t>8</w:t>
+            </w:r>
+            <w:r>
+              <w:t xml:space="preserve"> </w:t>
+            </w:r>
+            <w:r>
+              <w:t>November</w:t>
+            </w:r>
+            <w:r>
+              <w:t xml:space="preserve"> </w:t>
+            </w:r>
+            <w:r>
+              <w:t>2019</w:t>
+            </w:r>
+          </w:p>
+        </w:tc>
+        <w:tc>
+          <w:tcPr>
+            <w:tcW w:w="2843" w:type="dxa"/>
+            <w:tcBorders>
+              <w:left w:val="nil"/>
+              <w:bottom w:val="nil"/>
+              <w:right w:val="nil"/>
+            </w:tcBorders>
+            <w:shd w:val="clear" w:color="auto" w:fill="auto"/>
+          </w:tcPr>
+          <w:p>
+            <w:pPr>
+              <w:pStyle w:val="TableText"/>
+            </w:pPr>
+            <w:r>
+              <w:t>S.S.I.</w:t>
+            </w:r>
+            <w:r>
+              <w:t xml:space="preserve"> </w:t>
+            </w:r>
+            <w:r>
+              <w:t>2019/314</w:t>
+            </w:r>
+          </w:p>
+        </w:tc>
+      </w:tr>
+      <w:tr>
+        <w:tc>
+          <w:tcPr>
+            <w:tcW w:w="2843" w:type="dxa"/>
+            <w:tcBorders>
+              <w:top w:val="nil"/>
+              <w:left w:val="nil"/>
+              <w:bottom w:val="nil"/>
+              <w:right w:val="nil"/>
+            </w:tcBorders>
+            <w:shd w:val="clear" w:color="auto" w:fill="auto"/>
+          </w:tcPr>
+          <w:p>
+            <w:pPr>
+              <w:pStyle w:val="TableText"/>
+            </w:pPr>
+            <w:r>
+              <w:t>Sections</w:t>
+            </w:r>
+            <w:r>
+              <w:t xml:space="preserve"> </w:t>
+            </w:r>
+            <w:r>
+              <w:t>3,</w:t>
+            </w:r>
+            <w:r>
+              <w:t xml:space="preserve"> </w:t>
+            </w:r>
+            <w:r>
+              <w:t>5,</w:t>
+            </w:r>
+            <w:r>
+              <w:t xml:space="preserve"> </w:t>
+            </w:r>
+            <w:r>
+              <w:t>7,</w:t>
+            </w:r>
+            <w:r>
+              <w:t xml:space="preserve"> </w:t>
+            </w:r>
+            <w:r>
+              <w:t>11,</w:t>
+            </w:r>
+            <w:r>
+              <w:t xml:space="preserve"> </w:t>
+            </w:r>
+            <w:r>
+              <w:t>14</w:t>
+            </w:r>
+            <w:r>
+              <w:t xml:space="preserve"> </w:t>
+            </w:r>
+            <w:r>
+              <w:t>and</w:t>
+            </w:r>
+            <w:r>
+              <w:t xml:space="preserve"> </w:t>
+            </w:r>
+            <w:r>
+              <w:t>62</w:t>
+            </w:r>
+            <w:r>
+              <w:t xml:space="preserve"> </w:t>
+            </w:r>
+            <w:r>
+              <w:t>and</w:t>
+            </w:r>
+            <w:r>
+              <w:t xml:space="preserve"> </w:t>
+            </w:r>
+            <w:r>
+              <w:t>paragraph</w:t>
+            </w:r>
+            <w:r>
+              <w:t xml:space="preserve"> </w:t>
+            </w:r>
+            <w:r>
+              <w:t>9</w:t>
+            </w:r>
+            <w:r>
+              <w:t xml:space="preserve"> </w:t>
+            </w:r>
+            <w:r>
+              <w:t>of</w:t>
+            </w:r>
+            <w:r>
+              <w:t xml:space="preserve"> </w:t>
+            </w:r>
+            <w:r>
+              <w:t>schedule</w:t>
+            </w:r>
+            <w:r>
+              <w:t xml:space="preserve"> </w:t>
+            </w:r>
+            <w:r>
+              <w:t>2</w:t>
+            </w:r>
+            <w:r>
+              <w:t xml:space="preserve"> </w:t>
+            </w:r>
+            <w:r>
+              <w:t>(for</w:t>
+            </w:r>
+            <w:r>
+              <w:t xml:space="preserve"> </w:t>
+            </w:r>
+            <w:r>
+              <w:t>limited</w:t>
+            </w:r>
+            <w:r>
+              <w:t xml:space="preserve"> </w:t>
+            </w:r>
+            <w:r>
+              <w:t>purposes)</w:t>
+            </w:r>
+          </w:p>
+        </w:tc>
+        <w:tc>
+          <w:tcPr>
+            <w:tcW w:w="2843" w:type="dxa"/>
+            <w:tcBorders>
+              <w:top w:val="nil"/>
+              <w:left w:val="nil"/>
+              <w:bottom w:val="nil"/>
+              <w:right w:val="nil"/>
+            </w:tcBorders>
+            <w:shd w:val="clear" w:color="auto" w:fill="auto"/>
+          </w:tcPr>
+          <w:p>
+            <w:pPr>
+              <w:pStyle w:val="TableText"/>
+            </w:pPr>
+            <w:r>
+              <w:t>8</w:t>
+            </w:r>
+            <w:r>
+              <w:t xml:space="preserve"> </w:t>
+            </w:r>
+            <w:r>
+              <w:t>November</w:t>
+            </w:r>
+            <w:r>
+              <w:t xml:space="preserve"> </w:t>
+            </w:r>
+            <w:r>
+              <w:t>2019</w:t>
+            </w:r>
+          </w:p>
+        </w:tc>
+        <w:tc>
+          <w:tcPr>
+            <w:tcW w:w="2843" w:type="dxa"/>
+            <w:tcBorders>
+              <w:top w:val="nil"/>
+              <w:left w:val="nil"/>
+              <w:bottom w:val="nil"/>
+              <w:right w:val="nil"/>
+            </w:tcBorders>
+            <w:shd w:val="clear" w:color="auto" w:fill="auto"/>
+          </w:tcPr>
+          <w:p>
+            <w:pPr>
+              <w:pStyle w:val="TableText"/>
+            </w:pPr>
+            <w:r>
+              <w:t>S.S.I.</w:t>
+            </w:r>
+            <w:r>
+              <w:t xml:space="preserve"> </w:t>
+            </w:r>
+            <w:r>
+              <w:t>2019/314</w:t>
+            </w:r>
+          </w:p>
+        </w:tc>
+      </w:tr>
+      <w:tr>
+        <w:tc>
+          <w:tcPr>
+            <w:tcW w:w="2843" w:type="dxa"/>
+            <w:tcBorders>
+              <w:top w:val="nil"/>
+              <w:left w:val="nil"/>
+              <w:bottom w:val="nil"/>
+              <w:right w:val="nil"/>
+            </w:tcBorders>
+            <w:shd w:val="clear" w:color="auto" w:fill="auto"/>
+          </w:tcPr>
+          <w:p>
+            <w:pPr>
+              <w:pStyle w:val="TableText"/>
+            </w:pPr>
+            <w:r>
+              <w:t>Sections</w:t>
+            </w:r>
+            <w:r>
+              <w:t xml:space="preserve"> </w:t>
+            </w:r>
+            <w:r>
+              <w:t>25</w:t>
+            </w:r>
+            <w:r>
+              <w:t xml:space="preserve"> </w:t>
+            </w:r>
+            <w:r>
+              <w:t>and</w:t>
+            </w:r>
+            <w:r>
+              <w:t xml:space="preserve"> </w:t>
+            </w:r>
+            <w:r>
+              <w:t>42</w:t>
+            </w:r>
+          </w:p>
+        </w:tc>
+        <w:tc>
+          <w:tcPr>
+            <w:tcW w:w="2843" w:type="dxa"/>
+            <w:tcBorders>
+              <w:top w:val="nil"/>
+              <w:left w:val="nil"/>
+              <w:bottom w:val="nil"/>
+              <w:right w:val="nil"/>
+            </w:tcBorders>
+            <w:shd w:val="clear" w:color="auto" w:fill="auto"/>
+          </w:tcPr>
+          <w:p>
+            <w:pPr>
+              <w:pStyle w:val="TableText"/>
+            </w:pPr>
+            <w:r>
+              <w:t>20</w:t>
+            </w:r>
+            <w:r>
+              <w:t xml:space="preserve"> </w:t>
+            </w:r>
+            <w:r>
+              <w:t>December</w:t>
+            </w:r>
+            <w:r>
+              <w:t xml:space="preserve"> </w:t>
+            </w:r>
+            <w:r>
+              <w:t>2019</w:t>
+            </w:r>
+          </w:p>
+        </w:tc>
+        <w:tc>
+          <w:tcPr>
+            <w:tcW w:w="2843" w:type="dxa"/>
+            <w:tcBorders>
+              <w:top w:val="nil"/>
+              <w:left w:val="nil"/>
+              <w:bottom w:val="nil"/>
+              <w:right w:val="nil"/>
+            </w:tcBorders>
+            <w:shd w:val="clear" w:color="auto" w:fill="auto"/>
+          </w:tcPr>
+          <w:p>
+            <w:pPr>
+              <w:pStyle w:val="TableText"/>
+            </w:pPr>
+            <w:r>
+              <w:t>S.S.I.</w:t>
+            </w:r>
+            <w:r>
+              <w:t xml:space="preserve"> </w:t>
+            </w:r>
+            <w:r>
+              <w:t>2019/377</w:t>
+            </w:r>
+          </w:p>
+        </w:tc>
+      </w:tr>
+      <w:tr>
+        <w:tc>
+          <w:tcPr>
+            <w:tcW w:w="2843" w:type="dxa"/>
+            <w:tcBorders>
+              <w:top w:val="nil"/>
+              <w:left w:val="nil"/>
+              <w:bottom w:val="nil"/>
+              <w:right w:val="nil"/>
+            </w:tcBorders>
+            <w:shd w:val="clear" w:color="auto" w:fill="auto"/>
+          </w:tcPr>
+          <w:p>
+            <w:pPr>
+              <w:pStyle w:val="TableText"/>
+            </w:pPr>
+            <w:r>
+              <w:t>Section</w:t>
+            </w:r>
+            <w:r>
+              <w:t xml:space="preserve"> </w:t>
+            </w:r>
+            <w:r>
+              <w:t>23</w:t>
+            </w:r>
+          </w:p>
+        </w:tc>
+        <w:tc>
+          <w:tcPr>
+            <w:tcW w:w="2843" w:type="dxa"/>
+            <w:tcBorders>
+              <w:top w:val="nil"/>
+              <w:left w:val="nil"/>
+              <w:bottom w:val="nil"/>
+              <w:right w:val="nil"/>
+            </w:tcBorders>
+            <w:shd w:val="clear" w:color="auto" w:fill="auto"/>
+          </w:tcPr>
+          <w:p>
+            <w:pPr>
+              <w:pStyle w:val="TableText"/>
+            </w:pPr>
+            <w:r>
+              <w:t>1</w:t>
+            </w:r>
+            <w:r>
+              <w:t xml:space="preserve"> </w:t>
+            </w:r>
+            <w:r>
+              <w:t>March</w:t>
+            </w:r>
+            <w:r>
+              <w:t xml:space="preserve"> </w:t>
+            </w:r>
+            <w:r>
+              <w:t>2020</w:t>
+            </w:r>
+          </w:p>
+        </w:tc>
+        <w:tc>
+          <w:tcPr>
+            <w:tcW w:w="2843" w:type="dxa"/>
+            <w:tcBorders>
+              <w:top w:val="nil"/>
+              <w:left w:val="nil"/>
+              <w:bottom w:val="nil"/>
+              <w:right w:val="nil"/>
+            </w:tcBorders>
+            <w:shd w:val="clear" w:color="auto" w:fill="auto"/>
+          </w:tcPr>
+          <w:p>
+            <w:pPr>
+              <w:pStyle w:val="TableText"/>
+            </w:pPr>
+            <w:r>
+              <w:t>S.S.I.</w:t>
+            </w:r>
+            <w:r>
+              <w:t xml:space="preserve"> </w:t>
+            </w:r>
+            <w:r>
+              <w:t>2019/377</w:t>
+            </w:r>
+          </w:p>
+        </w:tc>
+      </w:tr>
+      <w:tr>
+        <w:tc>
+          <w:tcPr>
+            <w:tcW w:w="2843" w:type="dxa"/>
+            <w:tcBorders>
+              <w:top w:val="nil"/>
+              <w:left w:val="nil"/>
+              <w:bottom w:val="nil"/>
+              <w:right w:val="nil"/>
+            </w:tcBorders>
+            <w:shd w:val="clear" w:color="auto" w:fill="auto"/>
+          </w:tcPr>
+          <w:p>
+            <w:pPr>
+              <w:pStyle w:val="TableText"/>
+            </w:pPr>
+            <w:r>
+              <w:t>Section</w:t>
+            </w:r>
+            <w:r>
+              <w:t xml:space="preserve"> </w:t>
+            </w:r>
+            <w:r>
+              <w:t>18(1),</w:t>
+            </w:r>
+            <w:r>
+              <w:t xml:space="preserve"> </w:t>
+            </w:r>
+            <w:r>
+              <w:t>(2)</w:t>
+            </w:r>
+            <w:r>
+              <w:t xml:space="preserve"> </w:t>
+            </w:r>
+            <w:r>
+              <w:t>and</w:t>
+            </w:r>
+            <w:r>
+              <w:t xml:space="preserve"> </w:t>
+            </w:r>
+            <w:r>
+              <w:t>(4)</w:t>
+            </w:r>
+          </w:p>
+        </w:tc>
+        <w:tc>
+          <w:tcPr>
+            <w:tcW w:w="2843" w:type="dxa"/>
+            <w:tcBorders>
+              <w:top w:val="nil"/>
+              <w:left w:val="nil"/>
+              <w:bottom w:val="nil"/>
+              <w:right w:val="nil"/>
+            </w:tcBorders>
+            <w:shd w:val="clear" w:color="auto" w:fill="auto"/>
+          </w:tcPr>
+          <w:p>
+            <w:pPr>
+              <w:pStyle w:val="TableText"/>
+            </w:pPr>
+            <w:r>
+              <w:t>1</w:t>
+            </w:r>
+            <w:r>
+              <w:t xml:space="preserve"> </w:t>
+            </w:r>
+            <w:r>
+              <w:t>December</w:t>
+            </w:r>
+            <w:r>
+              <w:t xml:space="preserve"> </w:t>
+            </w:r>
+            <w:r>
+              <w:t>2019</w:t>
+            </w:r>
+          </w:p>
+        </w:tc>
+        <w:tc>
+          <w:tcPr>
+            <w:tcW w:w="2843" w:type="dxa"/>
+            <w:tcBorders>
+              <w:top w:val="nil"/>
+              <w:left w:val="nil"/>
+              <w:bottom w:val="nil"/>
+              <w:right w:val="nil"/>
+            </w:tcBorders>
+            <w:shd w:val="clear" w:color="auto" w:fill="auto"/>
+          </w:tcPr>
+          <w:p>
+            <w:pPr>
+              <w:pStyle w:val="TableText"/>
+            </w:pPr>
+            <w:r>
+              <w:t>S.S.I.</w:t>
+            </w:r>
+            <w:r>
+              <w:t xml:space="preserve"> </w:t>
+            </w:r>
+            <w:r>
+              <w:t>2019/385</w:t>
+            </w:r>
+          </w:p>
+        </w:tc>
+      </w:tr>
+      <w:tr>
+        <w:tc>
+          <w:tcPr>
+            <w:tcW w:w="2843" w:type="dxa"/>
+            <w:tcBorders>
+              <w:top w:val="nil"/>
+              <w:left w:val="nil"/>
+              <w:bottom w:val="nil"/>
+              <w:right w:val="nil"/>
+            </w:tcBorders>
+            <w:shd w:val="clear" w:color="auto" w:fill="auto"/>
+          </w:tcPr>
+          <w:p>
+            <w:pPr>
+              <w:pStyle w:val="TableText"/>
+            </w:pPr>
+            <w:r>
+              <w:t>Sections</w:t>
+            </w:r>
+            <w:r>
+              <w:t xml:space="preserve"> </w:t>
+            </w:r>
+            <w:r>
+              <w:t>20,</w:t>
+            </w:r>
+            <w:r>
+              <w:t xml:space="preserve"> </w:t>
+            </w:r>
+            <w:r>
+              <w:t>24,</w:t>
+            </w:r>
+            <w:r>
+              <w:t xml:space="preserve"> </w:t>
+            </w:r>
+            <w:r>
+              <w:t>29,</w:t>
+            </w:r>
+            <w:r>
+              <w:t xml:space="preserve"> </w:t>
+            </w:r>
+            <w:r>
+              <w:t>41,</w:t>
+            </w:r>
+            <w:r>
+              <w:t xml:space="preserve"> </w:t>
+            </w:r>
+            <w:r>
+              <w:t>47,</w:t>
+            </w:r>
+            <w:r>
+              <w:t xml:space="preserve"> </w:t>
+            </w:r>
+            <w:r>
+              <w:t>48,</w:t>
+            </w:r>
+            <w:r>
+              <w:t xml:space="preserve"> </w:t>
+            </w:r>
+            <w:r>
+              <w:t>49,</w:t>
+            </w:r>
+            <w:r>
+              <w:t xml:space="preserve"> </w:t>
+            </w:r>
+            <w:r>
+              <w:t>51,</w:t>
+            </w:r>
+            <w:r>
+              <w:t xml:space="preserve"> </w:t>
+            </w:r>
+            <w:r>
+              <w:t>52</w:t>
+            </w:r>
+            <w:r>
+              <w:t xml:space="preserve"> </w:t>
+            </w:r>
+            <w:r>
+              <w:t>and</w:t>
+            </w:r>
+            <w:r>
+              <w:t xml:space="preserve"> </w:t>
+            </w:r>
+            <w:r>
+              <w:t>53</w:t>
+            </w:r>
+          </w:p>
+        </w:tc>
+        <w:tc>
+          <w:tcPr>
+            <w:tcW w:w="2843" w:type="dxa"/>
+            <w:tcBorders>
+              <w:top w:val="nil"/>
+              <w:left w:val="nil"/>
+              <w:bottom w:val="nil"/>
+              <w:right w:val="nil"/>
+            </w:tcBorders>
+            <w:shd w:val="clear" w:color="auto" w:fill="auto"/>
+          </w:tcPr>
+          <w:p>
+            <w:pPr>
+              <w:pStyle w:val="TableText"/>
+            </w:pPr>
+            <w:r>
+              <w:t>1</w:t>
+            </w:r>
+            <w:r>
+              <w:t xml:space="preserve"> </w:t>
+            </w:r>
+            <w:r>
+              <w:t>December</w:t>
+            </w:r>
+            <w:r>
+              <w:t xml:space="preserve"> </w:t>
+            </w:r>
+            <w:r>
+              <w:t>2019</w:t>
+            </w:r>
+          </w:p>
+        </w:tc>
+        <w:tc>
+          <w:tcPr>
+            <w:tcW w:w="2843" w:type="dxa"/>
+            <w:tcBorders>
+              <w:top w:val="nil"/>
+              <w:left w:val="nil"/>
+              <w:bottom w:val="nil"/>
+              <w:right w:val="nil"/>
+            </w:tcBorders>
+            <w:shd w:val="clear" w:color="auto" w:fill="auto"/>
+          </w:tcPr>
+          <w:p>
+            <w:pPr>
+              <w:pStyle w:val="TableText"/>
+            </w:pPr>
+            <w:r>
+              <w:t>S.S.I.</w:t>
+            </w:r>
+            <w:r>
+              <w:t xml:space="preserve"> </w:t>
+            </w:r>
+            <w:r>
+              <w:t>2019/385</w:t>
+            </w:r>
+          </w:p>
+        </w:tc>
+      </w:tr>
+      <w:tr>
+        <w:tc>
+          <w:tcPr>
+            <w:tcW w:w="2843" w:type="dxa"/>
+            <w:tcBorders>
+              <w:top w:val="nil"/>
+              <w:left w:val="nil"/>
+              <w:bottom w:val="nil"/>
+              <w:right w:val="nil"/>
+            </w:tcBorders>
+            <w:shd w:val="clear" w:color="auto" w:fill="auto"/>
+          </w:tcPr>
+          <w:p>
+            <w:pPr>
+              <w:pStyle w:val="TableText"/>
+            </w:pPr>
+            <w:r>
+              <w:t>Sections</w:t>
+            </w:r>
+            <w:r>
+              <w:t xml:space="preserve"> </w:t>
+            </w:r>
+            <w:r>
+              <w:t>26,</w:t>
+            </w:r>
+            <w:r>
+              <w:t xml:space="preserve"> </w:t>
+            </w:r>
+            <w:r>
+              <w:t>62</w:t>
+            </w:r>
+            <w:r>
+              <w:t xml:space="preserve"> </w:t>
+            </w:r>
+            <w:r>
+              <w:t>and</w:t>
+            </w:r>
+            <w:r>
+              <w:t xml:space="preserve"> </w:t>
+            </w:r>
+            <w:r>
+              <w:t>paragraph</w:t>
+            </w:r>
+            <w:r>
+              <w:t xml:space="preserve"> </w:t>
+            </w:r>
+            <w:r>
+              <w:t>9</w:t>
+            </w:r>
+            <w:r>
+              <w:t xml:space="preserve"> </w:t>
+            </w:r>
+            <w:r>
+              <w:t>of</w:t>
+            </w:r>
+            <w:r>
+              <w:t xml:space="preserve"> </w:t>
+            </w:r>
+            <w:r>
+              <w:t>schedule</w:t>
+            </w:r>
+            <w:r>
+              <w:t xml:space="preserve"> </w:t>
+            </w:r>
+            <w:r>
+              <w:t>2</w:t>
+            </w:r>
+            <w:r>
+              <w:t xml:space="preserve"> </w:t>
+            </w:r>
+            <w:r>
+              <w:t>(for</w:t>
+            </w:r>
+            <w:r>
+              <w:t xml:space="preserve"> </w:t>
+            </w:r>
+            <w:r>
+              <w:t>limited</w:t>
+            </w:r>
+            <w:r>
+              <w:t xml:space="preserve"> </w:t>
+            </w:r>
+            <w:r>
+              <w:t>purposes)</w:t>
+            </w:r>
+          </w:p>
+        </w:tc>
+        <w:tc>
+          <w:tcPr>
+            <w:tcW w:w="2843" w:type="dxa"/>
+            <w:tcBorders>
+              <w:top w:val="nil"/>
+              <w:left w:val="nil"/>
+              <w:bottom w:val="nil"/>
+              <w:right w:val="nil"/>
+            </w:tcBorders>
+            <w:shd w:val="clear" w:color="auto" w:fill="auto"/>
+          </w:tcPr>
+          <w:p>
+            <w:pPr>
+              <w:pStyle w:val="TableText"/>
+            </w:pPr>
+            <w:r>
+              <w:t>1</w:t>
+            </w:r>
+            <w:r>
+              <w:t xml:space="preserve"> </w:t>
+            </w:r>
+            <w:r>
+              <w:t>December</w:t>
+            </w:r>
+            <w:r>
+              <w:t xml:space="preserve"> </w:t>
+            </w:r>
+            <w:r>
+              <w:t>2019</w:t>
+            </w:r>
+          </w:p>
+        </w:tc>
+        <w:tc>
+          <w:tcPr>
+            <w:tcW w:w="2843" w:type="dxa"/>
+            <w:tcBorders>
+              <w:top w:val="nil"/>
+              <w:left w:val="nil"/>
+              <w:bottom w:val="nil"/>
+              <w:right w:val="nil"/>
+            </w:tcBorders>
+            <w:shd w:val="clear" w:color="auto" w:fill="auto"/>
+          </w:tcPr>
+          <w:p>
+            <w:pPr>
+              <w:pStyle w:val="TableText"/>
+            </w:pPr>
+            <w:r>
+              <w:t>S.S.I.</w:t>
+            </w:r>
+            <w:r>
+              <w:t xml:space="preserve"> </w:t>
+            </w:r>
+            <w:r>
+              <w:t>2019/385</w:t>
+            </w:r>
+          </w:p>
+        </w:tc>
+      </w:tr>
+      <w:tr>
+        <w:tc>
+          <w:tcPr>
+            <w:tcW w:w="2843" w:type="dxa"/>
+            <w:tcBorders>
+              <w:top w:val="nil"/>
+              <w:left w:val="nil"/>
+              <w:bottom w:val="nil"/>
+              <w:right w:val="nil"/>
+            </w:tcBorders>
+            <w:shd w:val="clear" w:color="auto" w:fill="auto"/>
+          </w:tcPr>
+          <w:p>
+            <w:pPr>
+              <w:pStyle w:val="TableText"/>
+            </w:pPr>
+            <w:r>
+              <w:t>Sections</w:t>
+            </w:r>
+            <w:r>
+              <w:t xml:space="preserve"> </w:t>
+            </w:r>
+            <w:r>
+              <w:t>27</w:t>
+            </w:r>
+            <w:r>
+              <w:t xml:space="preserve"> </w:t>
+            </w:r>
+            <w:r>
+              <w:t>and</w:t>
+            </w:r>
+            <w:r>
+              <w:t xml:space="preserve"> </w:t>
+            </w:r>
+            <w:r>
+              <w:t>30</w:t>
+            </w:r>
+          </w:p>
+        </w:tc>
+        <w:tc>
+          <w:tcPr>
+            <w:tcW w:w="2843" w:type="dxa"/>
+            <w:tcBorders>
+              <w:top w:val="nil"/>
+              <w:left w:val="nil"/>
+              <w:bottom w:val="nil"/>
+              <w:right w:val="nil"/>
+            </w:tcBorders>
+            <w:shd w:val="clear" w:color="auto" w:fill="auto"/>
+          </w:tcPr>
+          <w:p>
+            <w:pPr>
+              <w:pStyle w:val="TableText"/>
+            </w:pPr>
+            <w:r>
+              <w:t>1</w:t>
+            </w:r>
+            <w:r>
+              <w:t xml:space="preserve"> </w:t>
+            </w:r>
+            <w:r>
+              <w:t>March</w:t>
+            </w:r>
+            <w:r>
+              <w:t xml:space="preserve"> </w:t>
+            </w:r>
+            <w:r>
+              <w:t>2020</w:t>
+            </w:r>
+          </w:p>
+        </w:tc>
+        <w:tc>
+          <w:tcPr>
+            <w:tcW w:w="2843" w:type="dxa"/>
+            <w:tcBorders>
+              <w:top w:val="nil"/>
+              <w:left w:val="nil"/>
+              <w:bottom w:val="nil"/>
+              <w:right w:val="nil"/>
+            </w:tcBorders>
+            <w:shd w:val="clear" w:color="auto" w:fill="auto"/>
+          </w:tcPr>
+          <w:p>
+            <w:pPr>
+              <w:pStyle w:val="TableText"/>
+            </w:pPr>
+            <w:r>
+              <w:t>S.S.I.</w:t>
+            </w:r>
+            <w:r>
+              <w:t xml:space="preserve"> </w:t>
+            </w:r>
+            <w:r>
+              <w:t>2019/385</w:t>
+            </w:r>
+          </w:p>
+        </w:tc>
+      </w:tr>
+      <w:tr>
+        <w:tc>
+          <w:tcPr>
+            <w:tcW w:w="2843" w:type="dxa"/>
+            <w:tcBorders>
+              <w:top w:val="nil"/>
+              <w:left w:val="nil"/>
+              <w:bottom w:val="nil"/>
+              <w:right w:val="nil"/>
+            </w:tcBorders>
+            <w:shd w:val="clear" w:color="auto" w:fill="auto"/>
+          </w:tcPr>
+          <w:p>
+            <w:pPr>
+              <w:pStyle w:val="TableText"/>
+            </w:pPr>
+            <w:r>
+              <w:t>Sections</w:t>
+            </w:r>
+            <w:r>
+              <w:t xml:space="preserve"> </w:t>
+            </w:r>
+            <w:r>
+              <w:t>17,</w:t>
+            </w:r>
+            <w:r>
+              <w:t xml:space="preserve"> </w:t>
+            </w:r>
+            <w:r>
+              <w:t>62</w:t>
+            </w:r>
+            <w:r>
+              <w:t xml:space="preserve"> </w:t>
+            </w:r>
+            <w:r>
+              <w:t>and</w:t>
+            </w:r>
+            <w:r>
+              <w:t xml:space="preserve"> </w:t>
+            </w:r>
+            <w:r>
+              <w:t>paragraph</w:t>
+            </w:r>
+            <w:r>
+              <w:t xml:space="preserve"> </w:t>
+            </w:r>
+            <w:r>
+              <w:t>9</w:t>
+            </w:r>
+            <w:r>
+              <w:t xml:space="preserve"> </w:t>
+            </w:r>
+            <w:r>
+              <w:t>of</w:t>
+            </w:r>
+            <w:r>
+              <w:t xml:space="preserve"> </w:t>
+            </w:r>
+            <w:r>
+              <w:t>schedule</w:t>
+            </w:r>
+            <w:r>
+              <w:t xml:space="preserve"> </w:t>
+            </w:r>
+            <w:r>
+              <w:t>2</w:t>
+            </w:r>
+            <w:r>
+              <w:t xml:space="preserve"> </w:t>
+            </w:r>
+            <w:r>
+              <w:t>(for</w:t>
+            </w:r>
+            <w:r>
+              <w:t xml:space="preserve"> </w:t>
+            </w:r>
+            <w:r>
+              <w:t>limited</w:t>
+            </w:r>
+            <w:r>
+              <w:t xml:space="preserve"> </w:t>
+            </w:r>
+            <w:r>
+              <w:t>purposes)</w:t>
+            </w:r>
+          </w:p>
+        </w:tc>
+        <w:tc>
+          <w:tcPr>
+            <w:tcW w:w="2843" w:type="dxa"/>
+            <w:tcBorders>
+              <w:top w:val="nil"/>
+              <w:left w:val="nil"/>
+              <w:bottom w:val="nil"/>
+              <w:right w:val="nil"/>
+            </w:tcBorders>
+            <w:shd w:val="clear" w:color="auto" w:fill="auto"/>
+          </w:tcPr>
+          <w:p>
+            <w:pPr>
+              <w:pStyle w:val="TableText"/>
+            </w:pPr>
+            <w:r>
+              <w:t>18</w:t>
+            </w:r>
+            <w:r>
+              <w:t xml:space="preserve"> </w:t>
+            </w:r>
+            <w:r>
+              <w:t>May</w:t>
+            </w:r>
+            <w:r>
+              <w:t xml:space="preserve"> </w:t>
+            </w:r>
+            <w:r>
+              <w:t>2020</w:t>
+            </w:r>
+          </w:p>
+        </w:tc>
+        <w:tc>
+          <w:tcPr>
+            <w:tcW w:w="2843" w:type="dxa"/>
+            <w:tcBorders>
+              <w:top w:val="nil"/>
+              <w:left w:val="nil"/>
+              <w:bottom w:val="nil"/>
+              <w:right w:val="nil"/>
+            </w:tcBorders>
+            <w:shd w:val="clear" w:color="auto" w:fill="auto"/>
+          </w:tcPr>
+          <w:p>
+            <w:pPr>
+              <w:pStyle w:val="TableText"/>
+            </w:pPr>
+            <w:r>
+              <w:t>S.S.I.</w:t>
+            </w:r>
+            <w:r>
+              <w:t xml:space="preserve"> </w:t>
+            </w:r>
+            <w:r>
+              <w:t>2020/67</w:t>
+            </w:r>
+          </w:p>
+        </w:tc>
+      </w:tr>
+      <w:tr>
+        <w:tc>
+          <w:tcPr>
+            <w:tcW w:w="2843" w:type="dxa"/>
+            <w:tcBorders>
+              <w:top w:val="nil"/>
+              <w:left w:val="nil"/>
+              <w:bottom w:val="nil"/>
+              <w:right w:val="nil"/>
+            </w:tcBorders>
+            <w:shd w:val="clear" w:color="auto" w:fill="auto"/>
+          </w:tcPr>
+          <w:p>
+            <w:pPr>
+              <w:pStyle w:val="TableText"/>
+            </w:pPr>
+            <w:r>
+              <w:t>Section</w:t>
+            </w:r>
+            <w:r>
+              <w:t xml:space="preserve"> </w:t>
+            </w:r>
+            <w:r>
+              <w:t>26</w:t>
+            </w:r>
+          </w:p>
+        </w:tc>
+        <w:tc>
+          <w:tcPr>
+            <w:tcW w:w="2843" w:type="dxa"/>
+            <w:tcBorders>
+              <w:top w:val="nil"/>
+              <w:left w:val="nil"/>
+              <w:bottom w:val="nil"/>
+              <w:right w:val="nil"/>
+            </w:tcBorders>
+            <w:shd w:val="clear" w:color="auto" w:fill="auto"/>
+          </w:tcPr>
+          <w:p>
+            <w:pPr>
+              <w:pStyle w:val="TableText"/>
+            </w:pPr>
+            <w:r>
+              <w:t>18</w:t>
+            </w:r>
+            <w:r>
+              <w:t xml:space="preserve"> </w:t>
+            </w:r>
+            <w:r>
+              <w:t>May</w:t>
+            </w:r>
+            <w:r>
+              <w:t xml:space="preserve"> </w:t>
+            </w:r>
+            <w:r>
+              <w:t>2020</w:t>
+            </w:r>
+          </w:p>
+        </w:tc>
+        <w:tc>
+          <w:tcPr>
+            <w:tcW w:w="2843" w:type="dxa"/>
+            <w:tcBorders>
+              <w:top w:val="nil"/>
+              <w:left w:val="nil"/>
+              <w:bottom w:val="nil"/>
+              <w:right w:val="nil"/>
+            </w:tcBorders>
+            <w:shd w:val="clear" w:color="auto" w:fill="auto"/>
+          </w:tcPr>
+          <w:p>
+            <w:pPr>
+              <w:pStyle w:val="TableText"/>
+            </w:pPr>
+            <w:r>
+              <w:t>S.S.I.</w:t>
+            </w:r>
+            <w:r>
+              <w:t xml:space="preserve"> </w:t>
+            </w:r>
+            <w:r>
+              <w:t>2020/67</w:t>
+            </w:r>
+          </w:p>
+        </w:tc>
+      </w:tr>
+      <w:tr>
+        <w:tc>
+          <w:tcPr>
+            <w:tcW w:w="2843" w:type="dxa"/>
+            <w:tcBorders>
+              <w:top w:val="nil"/>
+              <w:left w:val="nil"/>
+              <w:bottom w:val="nil"/>
+              <w:right w:val="nil"/>
+            </w:tcBorders>
+            <w:shd w:val="clear" w:color="auto" w:fill="auto"/>
+          </w:tcPr>
+          <w:p>
+            <w:pPr>
+              <w:pStyle w:val="TableText"/>
+            </w:pPr>
+            <w:r>
+              <w:t>Section</w:t>
+            </w:r>
+            <w:r>
+              <w:t xml:space="preserve"> </w:t>
+            </w:r>
+            <w:r>
+              <w:t>34</w:t>
+            </w:r>
+            <w:r>
+              <w:t xml:space="preserve"> </w:t>
+            </w:r>
+            <w:r>
+              <w:t>and</w:t>
+            </w:r>
+            <w:r>
+              <w:t xml:space="preserve"> </w:t>
+            </w:r>
+            <w:r>
+              <w:t>37</w:t>
+            </w:r>
+          </w:p>
+        </w:tc>
+        <w:tc>
+          <w:tcPr>
+            <w:tcW w:w="2843" w:type="dxa"/>
+            <w:tcBorders>
+              <w:top w:val="nil"/>
+              <w:left w:val="nil"/>
+              <w:bottom w:val="nil"/>
+              <w:right w:val="nil"/>
+            </w:tcBorders>
+            <w:shd w:val="clear" w:color="auto" w:fill="auto"/>
+          </w:tcPr>
+          <w:p>
+            <w:pPr>
+              <w:pStyle w:val="TableText"/>
+            </w:pPr>
+            <w:r>
+              <w:t>18</w:t>
+            </w:r>
+            <w:r>
+              <w:t xml:space="preserve"> </w:t>
+            </w:r>
+            <w:r>
+              <w:t>November</w:t>
+            </w:r>
+            <w:r>
+              <w:t xml:space="preserve"> </w:t>
+            </w:r>
+            <w:r>
+              <w:t>2020</w:t>
+            </w:r>
+          </w:p>
+        </w:tc>
+        <w:tc>
+          <w:tcPr>
+            <w:tcW w:w="2843" w:type="dxa"/>
+            <w:tcBorders>
+              <w:top w:val="nil"/>
+              <w:left w:val="nil"/>
+              <w:bottom w:val="nil"/>
+              <w:right w:val="nil"/>
+            </w:tcBorders>
+            <w:shd w:val="clear" w:color="auto" w:fill="auto"/>
+          </w:tcPr>
+          <w:p>
+            <w:pPr>
+              <w:pStyle w:val="TableText"/>
+            </w:pPr>
+            <w:r>
+              <w:t>S.S.I.</w:t>
+            </w:r>
+            <w:r>
+              <w:t xml:space="preserve"> </w:t>
+            </w:r>
+            <w:r>
+              <w:t>2020/294</w:t>
+            </w:r>
+          </w:p>
+        </w:tc>
+      </w:tr>
+      <w:tr>
+        <w:tc>
+          <w:tcPr>
+            <w:tcW w:w="2843" w:type="dxa"/>
+            <w:tcBorders>
+              <w:top w:val="nil"/>
+              <w:left w:val="nil"/>
+              <w:bottom w:val="nil"/>
+              <w:right w:val="nil"/>
+            </w:tcBorders>
+            <w:shd w:val="clear" w:color="auto" w:fill="auto"/>
+          </w:tcPr>
+          <w:p>
+            <w:pPr>
+              <w:pStyle w:val="TableText"/>
+            </w:pPr>
+            <w:r>
+              <w:t>Section</w:t>
+            </w:r>
+            <w:r>
+              <w:t xml:space="preserve"> </w:t>
+            </w:r>
+            <w:r>
+              <w:t>17</w:t>
+            </w:r>
+          </w:p>
+        </w:tc>
+        <w:tc>
+          <w:tcPr>
+            <w:tcW w:w="2843" w:type="dxa"/>
+            <w:tcBorders>
+              <w:top w:val="nil"/>
+              <w:left w:val="nil"/>
+              <w:bottom w:val="nil"/>
+              <w:right w:val="nil"/>
+            </w:tcBorders>
+            <w:shd w:val="clear" w:color="auto" w:fill="auto"/>
+          </w:tcPr>
+          <w:p>
+            <w:pPr>
+              <w:pStyle w:val="TableText"/>
+            </w:pPr>
+            <w:r>
+              <w:t>1</w:t>
+            </w:r>
+            <w:r>
+              <w:t xml:space="preserve"> </w:t>
+            </w:r>
+            <w:r>
+              <w:t>April</w:t>
+            </w:r>
+            <w:r>
+              <w:t xml:space="preserve"> </w:t>
+            </w:r>
+            <w:r>
+              <w:t>2021</w:t>
+            </w:r>
+          </w:p>
+        </w:tc>
+        <w:tc>
+          <w:tcPr>
+            <w:tcW w:w="2843" w:type="dxa"/>
+            <w:tcBorders>
+              <w:top w:val="nil"/>
+              <w:left w:val="nil"/>
+              <w:bottom w:val="nil"/>
+              <w:right w:val="nil"/>
+            </w:tcBorders>
+            <w:shd w:val="clear" w:color="auto" w:fill="auto"/>
+          </w:tcPr>
+          <w:p>
+            <w:pPr>
+              <w:pStyle w:val="TableText"/>
+            </w:pPr>
+            <w:r>
+              <w:t>S.S.I.</w:t>
+            </w:r>
+            <w:r>
+              <w:t xml:space="preserve"> </w:t>
+            </w:r>
+            <w:r>
+              <w:t>2021/101</w:t>
+            </w:r>
+          </w:p>
+        </w:tc>
+      </w:tr>
+      <w:tr>
+        <w:tc>
+          <w:tcPr>
+            <w:tcW w:w="2843" w:type="dxa"/>
+            <w:tcBorders>
+              <w:top w:val="nil"/>
+              <w:left w:val="nil"/>
+              <w:bottom w:val="nil"/>
+              <w:right w:val="nil"/>
+            </w:tcBorders>
+            <w:shd w:val="clear" w:color="auto" w:fill="auto"/>
+          </w:tcPr>
+          <w:p>
+            <w:pPr>
+              <w:pStyle w:val="TableText"/>
+            </w:pPr>
+            <w:r>
+              <w:t>Section</w:t>
+            </w:r>
+            <w:r>
+              <w:t xml:space="preserve"> </w:t>
+            </w:r>
+            <w:r>
+              <w:t>40</w:t>
+            </w:r>
+          </w:p>
+        </w:tc>
+        <w:tc>
+          <w:tcPr>
+            <w:tcW w:w="2843" w:type="dxa"/>
+            <w:tcBorders>
+              <w:top w:val="nil"/>
+              <w:left w:val="nil"/>
+              <w:bottom w:val="nil"/>
+              <w:right w:val="nil"/>
+            </w:tcBorders>
+            <w:shd w:val="clear" w:color="auto" w:fill="auto"/>
+          </w:tcPr>
+          <w:p>
+            <w:pPr>
+              <w:pStyle w:val="TableText"/>
+            </w:pPr>
+            <w:r>
+              <w:t>17</w:t>
+            </w:r>
+            <w:r>
+              <w:t xml:space="preserve"> </w:t>
+            </w:r>
+            <w:r>
+              <w:t>July</w:t>
+            </w:r>
+            <w:r>
+              <w:t xml:space="preserve"> </w:t>
+            </w:r>
+            <w:r>
+              <w:t>2021</w:t>
+            </w:r>
+          </w:p>
+        </w:tc>
+        <w:tc>
+          <w:tcPr>
+            <w:tcW w:w="2843" w:type="dxa"/>
+            <w:tcBorders>
+              <w:top w:val="nil"/>
+              <w:left w:val="nil"/>
+              <w:bottom w:val="nil"/>
+              <w:right w:val="nil"/>
+            </w:tcBorders>
+            <w:shd w:val="clear" w:color="auto" w:fill="auto"/>
+          </w:tcPr>
+          <w:p>
+            <w:pPr>
+              <w:pStyle w:val="TableText"/>
+            </w:pPr>
+            <w:r>
+              <w:t>S.S.I.</w:t>
+            </w:r>
+            <w:r>
+              <w:t xml:space="preserve"> </w:t>
+            </w:r>
+            <w:r>
+              <w:t>2021/244</w:t>
+            </w:r>
+          </w:p>
+        </w:tc>
+      </w:tr>
+      <w:tr>
+        <w:tc>
+          <w:tcPr>
+            <w:tcW w:w="2843" w:type="dxa"/>
+            <w:tcBorders>
+              <w:top w:val="nil"/>
+              <w:left w:val="nil"/>
+              <w:bottom w:val="nil"/>
+              <w:right w:val="nil"/>
+            </w:tcBorders>
+            <w:shd w:val="clear" w:color="auto" w:fill="auto"/>
+          </w:tcPr>
+          <w:p>
+            <w:pPr>
+              <w:pStyle w:val="TableText"/>
+            </w:pPr>
+            <w:r>
+              <w:t>Section</w:t>
+            </w:r>
+            <w:r>
+              <w:t xml:space="preserve"> </w:t>
+            </w:r>
+            <w:r>
+              <w:t>14(1)</w:t>
+            </w:r>
+            <w:r>
+              <w:t xml:space="preserve"> </w:t>
+            </w:r>
+            <w:r>
+              <w:t>(for</w:t>
+            </w:r>
+            <w:r>
+              <w:t xml:space="preserve"> </w:t>
+            </w:r>
+            <w:r>
+              <w:t>limited</w:t>
+            </w:r>
+            <w:r>
+              <w:t xml:space="preserve"> </w:t>
+            </w:r>
+            <w:r>
+              <w:t>purposes)</w:t>
+            </w:r>
+          </w:p>
+        </w:tc>
+        <w:tc>
+          <w:tcPr>
+            <w:tcW w:w="2843" w:type="dxa"/>
+            <w:tcBorders>
+              <w:top w:val="nil"/>
+              <w:left w:val="nil"/>
+              <w:bottom w:val="nil"/>
+              <w:right w:val="nil"/>
+            </w:tcBorders>
+            <w:shd w:val="clear" w:color="auto" w:fill="auto"/>
+          </w:tcPr>
+          <w:p>
+            <w:pPr>
+              <w:pStyle w:val="TableText"/>
+            </w:pPr>
+            <w:r>
+              <w:t>22</w:t>
+            </w:r>
+            <w:r>
+              <w:t xml:space="preserve"> </w:t>
+            </w:r>
+            <w:r>
+              <w:t>January</w:t>
+            </w:r>
+            <w:r>
+              <w:t xml:space="preserve"> </w:t>
+            </w:r>
+            <w:r>
+              <w:t>2022</w:t>
+            </w:r>
+          </w:p>
+        </w:tc>
+        <w:tc>
+          <w:tcPr>
+            <w:tcW w:w="2843" w:type="dxa"/>
+            <w:tcBorders>
+              <w:top w:val="nil"/>
+              <w:left w:val="nil"/>
+              <w:bottom w:val="nil"/>
+              <w:right w:val="nil"/>
+            </w:tcBorders>
+            <w:shd w:val="clear" w:color="auto" w:fill="auto"/>
+          </w:tcPr>
+          <w:p>
+            <w:pPr>
+              <w:pStyle w:val="TableText"/>
+            </w:pPr>
+            <w:r>
+              <w:t>S.S.I.</w:t>
+            </w:r>
+            <w:r>
+              <w:t xml:space="preserve"> </w:t>
+            </w:r>
+            <w:r>
+              <w:t>2021/480</w:t>
+            </w:r>
+          </w:p>
+        </w:tc>
+      </w:tr>
+      <w:tr>
+        <w:tc>
+          <w:tcPr>
+            <w:tcW w:w="2843" w:type="dxa"/>
+            <w:tcBorders>
+              <w:top w:val="nil"/>
+              <w:left w:val="nil"/>
+              <w:bottom w:val="nil"/>
+              <w:right w:val="nil"/>
+            </w:tcBorders>
+            <w:shd w:val="clear" w:color="auto" w:fill="auto"/>
+          </w:tcPr>
+          <w:p>
+            <w:pPr>
+              <w:pStyle w:val="TableText"/>
+            </w:pPr>
+            <w:r>
+              <w:t>Section</w:t>
+            </w:r>
+            <w:r>
+              <w:t xml:space="preserve"> </w:t>
+            </w:r>
+            <w:r>
+              <w:t>14(3)</w:t>
+            </w:r>
+            <w:r>
+              <w:t xml:space="preserve"> </w:t>
+            </w:r>
+            <w:r>
+              <w:t>and</w:t>
+            </w:r>
+            <w:r>
+              <w:t xml:space="preserve"> </w:t>
+            </w:r>
+            <w:r>
+              <w:t>(7)</w:t>
+            </w:r>
+          </w:p>
+        </w:tc>
+        <w:tc>
+          <w:tcPr>
+            <w:tcW w:w="2843" w:type="dxa"/>
+            <w:tcBorders>
+              <w:top w:val="nil"/>
+              <w:left w:val="nil"/>
+              <w:bottom w:val="nil"/>
+              <w:right w:val="nil"/>
+            </w:tcBorders>
+            <w:shd w:val="clear" w:color="auto" w:fill="auto"/>
+          </w:tcPr>
+          <w:p>
+            <w:pPr>
+              <w:pStyle w:val="TableText"/>
+            </w:pPr>
+            <w:r>
+              <w:t>22</w:t>
+            </w:r>
+            <w:r>
+              <w:t xml:space="preserve"> </w:t>
+            </w:r>
+            <w:r>
+              <w:t>January</w:t>
+            </w:r>
+            <w:r>
+              <w:t xml:space="preserve"> </w:t>
+            </w:r>
+            <w:r>
+              <w:t>2022</w:t>
+            </w:r>
+          </w:p>
+        </w:tc>
+        <w:tc>
+          <w:tcPr>
+            <w:tcW w:w="2843" w:type="dxa"/>
+            <w:tcBorders>
+              <w:top w:val="nil"/>
+              <w:left w:val="nil"/>
+              <w:bottom w:val="nil"/>
+              <w:right w:val="nil"/>
+            </w:tcBorders>
+            <w:shd w:val="clear" w:color="auto" w:fill="auto"/>
+          </w:tcPr>
+          <w:p>
+            <w:pPr>
+              <w:pStyle w:val="TableText"/>
+            </w:pPr>
+            <w:r>
+              <w:t>S.S.I.</w:t>
+            </w:r>
+            <w:r>
+              <w:t xml:space="preserve"> </w:t>
+            </w:r>
+            <w:r>
+              <w:t>2021/480</w:t>
+            </w:r>
+          </w:p>
+        </w:tc>
+      </w:tr>
+      <w:tr>
+        <w:tc>
+          <w:tcPr>
+            <w:tcW w:w="2843" w:type="dxa"/>
+            <w:tcBorders>
+              <w:top w:val="nil"/>
+              <w:left w:val="nil"/>
+              <w:bottom w:val="nil"/>
+              <w:right w:val="nil"/>
+            </w:tcBorders>
+            <w:shd w:val="clear" w:color="auto" w:fill="auto"/>
+          </w:tcPr>
+          <w:p>
+            <w:pPr>
+              <w:pStyle w:val="TableText"/>
+            </w:pPr>
+            <w:r>
+              <w:t>Sections</w:t>
+            </w:r>
+            <w:r>
+              <w:t xml:space="preserve"> </w:t>
+            </w:r>
+            <w:r>
+              <w:t>22,</w:t>
+            </w:r>
+            <w:r>
+              <w:t xml:space="preserve"> </w:t>
+            </w:r>
+            <w:r>
+              <w:t>32,</w:t>
+            </w:r>
+            <w:r>
+              <w:t xml:space="preserve"> </w:t>
+            </w:r>
+            <w:r>
+              <w:t>33</w:t>
+            </w:r>
+            <w:r>
+              <w:t xml:space="preserve"> </w:t>
+            </w:r>
+            <w:r>
+              <w:t>and</w:t>
+            </w:r>
+            <w:r>
+              <w:t xml:space="preserve"> </w:t>
+            </w:r>
+            <w:r>
+              <w:t>38</w:t>
+            </w:r>
+            <w:r>
+              <w:t xml:space="preserve"> </w:t>
+            </w:r>
+            <w:r>
+              <w:t>and</w:t>
+            </w:r>
+            <w:r>
+              <w:t xml:space="preserve"> </w:t>
+            </w:r>
+            <w:r>
+              <w:t>paragraph</w:t>
+            </w:r>
+            <w:r>
+              <w:t xml:space="preserve"> </w:t>
+            </w:r>
+            <w:r>
+              <w:t>6</w:t>
+            </w:r>
+            <w:r>
+              <w:t xml:space="preserve"> </w:t>
+            </w:r>
+            <w:r>
+              <w:t>of</w:t>
+            </w:r>
+            <w:r>
+              <w:t xml:space="preserve"> </w:t>
+            </w:r>
+            <w:r>
+              <w:t>schedule</w:t>
+            </w:r>
+            <w:r>
+              <w:t xml:space="preserve"> </w:t>
+            </w:r>
+            <w:r>
+              <w:t>2</w:t>
+            </w:r>
+          </w:p>
+        </w:tc>
+        <w:tc>
+          <w:tcPr>
+            <w:tcW w:w="2843" w:type="dxa"/>
+            <w:tcBorders>
+              <w:top w:val="nil"/>
+              <w:left w:val="nil"/>
+              <w:bottom w:val="nil"/>
+              <w:right w:val="nil"/>
+            </w:tcBorders>
+            <w:shd w:val="clear" w:color="auto" w:fill="auto"/>
+          </w:tcPr>
+          <w:p>
+            <w:pPr>
+              <w:pStyle w:val="TableText"/>
+            </w:pPr>
+            <w:r>
+              <w:t>1</w:t>
+            </w:r>
+            <w:r>
+              <w:t xml:space="preserve"> </w:t>
+            </w:r>
+            <w:r>
+              <w:t>October</w:t>
+            </w:r>
+            <w:r>
+              <w:t xml:space="preserve"> </w:t>
+            </w:r>
+            <w:r>
+              <w:t>2022</w:t>
+            </w:r>
+          </w:p>
+        </w:tc>
+        <w:tc>
+          <w:tcPr>
+            <w:tcW w:w="2843" w:type="dxa"/>
+            <w:tcBorders>
+              <w:top w:val="nil"/>
+              <w:left w:val="nil"/>
+              <w:bottom w:val="nil"/>
+              <w:right w:val="nil"/>
+            </w:tcBorders>
+            <w:shd w:val="clear" w:color="auto" w:fill="auto"/>
+          </w:tcPr>
+          <w:p>
+            <w:pPr>
+              <w:pStyle w:val="TableText"/>
+            </w:pPr>
+            <w:r>
+              <w:t>S.S.I.</w:t>
+            </w:r>
+            <w:r>
+              <w:t xml:space="preserve"> </w:t>
+            </w:r>
+            <w:r>
+              <w:t>2022/275</w:t>
+            </w:r>
+          </w:p>
+        </w:tc>
+      </w:tr>
+      <w:tr>
+        <w:tc>
+          <w:tcPr>
+            <w:tcW w:w="2843" w:type="dxa"/>
+            <w:tcBorders>
+              <w:top w:val="nil"/>
+              <w:left w:val="nil"/>
+              <w:bottom w:val="nil"/>
+              <w:right w:val="nil"/>
+            </w:tcBorders>
+            <w:shd w:val="clear" w:color="auto" w:fill="auto"/>
+          </w:tcPr>
+          <w:p>
+            <w:pPr>
+              <w:pStyle w:val="TableText"/>
+            </w:pPr>
+            <w:r>
+              <w:t>Section</w:t>
+            </w:r>
+            <w:r>
+              <w:t xml:space="preserve"> </w:t>
+            </w:r>
+            <w:r>
+              <w:t>62</w:t>
+            </w:r>
+            <w:r>
+              <w:t xml:space="preserve"> </w:t>
+            </w:r>
+            <w:r>
+              <w:t>(for</w:t>
+            </w:r>
+            <w:r>
+              <w:t xml:space="preserve"> </w:t>
+            </w:r>
+            <w:r>
+              <w:t>limited</w:t>
+            </w:r>
+            <w:r>
+              <w:t xml:space="preserve"> </w:t>
+            </w:r>
+            <w:r>
+              <w:t>purposes)</w:t>
+            </w:r>
+          </w:p>
+        </w:tc>
+        <w:tc>
+          <w:tcPr>
+            <w:tcW w:w="2843" w:type="dxa"/>
+            <w:tcBorders>
+              <w:top w:val="nil"/>
+              <w:left w:val="nil"/>
+              <w:bottom w:val="nil"/>
+              <w:right w:val="nil"/>
+            </w:tcBorders>
+            <w:shd w:val="clear" w:color="auto" w:fill="auto"/>
+          </w:tcPr>
+          <w:p>
+            <w:pPr>
+              <w:pStyle w:val="TableText"/>
+            </w:pPr>
+            <w:r>
+              <w:t>1</w:t>
+            </w:r>
+            <w:r>
+              <w:t xml:space="preserve"> </w:t>
+            </w:r>
+            <w:r>
+              <w:t>October</w:t>
+            </w:r>
+            <w:r>
+              <w:t xml:space="preserve"> </w:t>
+            </w:r>
+            <w:r>
+              <w:t>2022</w:t>
+            </w:r>
+          </w:p>
+        </w:tc>
+        <w:tc>
+          <w:tcPr>
+            <w:tcW w:w="2843" w:type="dxa"/>
+            <w:tcBorders>
+              <w:top w:val="nil"/>
+              <w:left w:val="nil"/>
+              <w:bottom w:val="nil"/>
+              <w:right w:val="nil"/>
+            </w:tcBorders>
+            <w:shd w:val="clear" w:color="auto" w:fill="auto"/>
+          </w:tcPr>
+          <w:p>
+            <w:pPr>
+              <w:pStyle w:val="TableText"/>
+            </w:pPr>
+            <w:r>
+              <w:t>S.S.I.</w:t>
+            </w:r>
+            <w:r>
+              <w:t xml:space="preserve"> </w:t>
+            </w:r>
+            <w:r>
+              <w:t>2022/275</w:t>
+            </w:r>
+          </w:p>
+        </w:tc>
+      </w:tr>
+      <w:tr>
+        <w:tc>
+          <w:tcPr>
+            <w:tcW w:w="2843" w:type="dxa"/>
+            <w:tcBorders>
+              <w:top w:val="nil"/>
+              <w:left w:val="nil"/>
+              <w:bottom w:val="nil"/>
+              <w:right w:val="nil"/>
+            </w:tcBorders>
+            <w:shd w:val="clear" w:color="auto" w:fill="auto"/>
+          </w:tcPr>
+          <w:p>
+            <w:pPr>
+              <w:pStyle w:val="TableText"/>
+            </w:pPr>
+            <w:r>
+              <w:t>Section</w:t>
+            </w:r>
+            <w:r>
+              <w:t xml:space="preserve"> </w:t>
+            </w:r>
+            <w:r>
+              <w:t>13(4)</w:t>
+            </w:r>
+            <w:r>
+              <w:t xml:space="preserve"> </w:t>
+            </w:r>
+            <w:r>
+              <w:t>and</w:t>
+            </w:r>
+            <w:r>
+              <w:t xml:space="preserve"> </w:t>
+            </w:r>
+            <w:r>
+              <w:t>(5)</w:t>
+            </w:r>
+          </w:p>
+        </w:tc>
+        <w:tc>
+          <w:tcPr>
+            <w:tcW w:w="2843" w:type="dxa"/>
+            <w:tcBorders>
+              <w:top w:val="nil"/>
+              <w:left w:val="nil"/>
+              <w:bottom w:val="nil"/>
+              <w:right w:val="nil"/>
+            </w:tcBorders>
+            <w:shd w:val="clear" w:color="auto" w:fill="auto"/>
+          </w:tcPr>
+          <w:p>
+            <w:pPr>
+              <w:pStyle w:val="TableText"/>
+            </w:pPr>
+            <w:r>
+              <w:t>23</w:t>
+            </w:r>
+            <w:r>
+              <w:t xml:space="preserve"> </w:t>
+            </w:r>
+            <w:r>
+              <w:t>December</w:t>
+            </w:r>
+            <w:r>
+              <w:t xml:space="preserve"> </w:t>
+            </w:r>
+            <w:r>
+              <w:t>2022</w:t>
+            </w:r>
+          </w:p>
+        </w:tc>
+        <w:tc>
+          <w:tcPr>
+            <w:tcW w:w="2843" w:type="dxa"/>
+            <w:tcBorders>
+              <w:top w:val="nil"/>
+              <w:left w:val="nil"/>
+              <w:bottom w:val="nil"/>
+              <w:right w:val="nil"/>
+            </w:tcBorders>
+            <w:shd w:val="clear" w:color="auto" w:fill="auto"/>
+          </w:tcPr>
+          <w:p>
+            <w:pPr>
+              <w:pStyle w:val="TableText"/>
+            </w:pPr>
+            <w:r>
+              <w:t>S.S.I.</w:t>
+            </w:r>
+            <w:r>
+              <w:t xml:space="preserve"> </w:t>
+            </w:r>
+            <w:r>
+              <w:t>2022/386</w:t>
+            </w:r>
+          </w:p>
+        </w:tc>
+      </w:tr>
+      <w:tr>
+        <w:tc>
+          <w:tcPr>
+            <w:tcW w:w="2843" w:type="dxa"/>
+            <w:tcBorders>
+              <w:top w:val="nil"/>
+              <w:left w:val="nil"/>
+              <w:bottom w:val="nil"/>
+              <w:right w:val="nil"/>
+            </w:tcBorders>
+            <w:shd w:val="clear" w:color="auto" w:fill="auto"/>
+          </w:tcPr>
+          <w:p>
+            <w:pPr>
+              <w:pStyle w:val="TableText"/>
+            </w:pPr>
+            <w:r>
+              <w:t>Section</w:t>
+            </w:r>
+            <w:r>
+              <w:t xml:space="preserve"> </w:t>
+            </w:r>
+            <w:r>
+              <w:t>13(1)</w:t>
+            </w:r>
+            <w:r>
+              <w:t xml:space="preserve"> </w:t>
+            </w:r>
+            <w:r>
+              <w:t>(for</w:t>
+            </w:r>
+            <w:r>
+              <w:t xml:space="preserve"> </w:t>
+            </w:r>
+            <w:r>
+              <w:t>limited</w:t>
+            </w:r>
+            <w:r>
+              <w:t xml:space="preserve"> </w:t>
+            </w:r>
+            <w:r>
+              <w:t>purposes)</w:t>
+            </w:r>
+          </w:p>
+        </w:tc>
+        <w:tc>
+          <w:tcPr>
+            <w:tcW w:w="2843" w:type="dxa"/>
+            <w:tcBorders>
+              <w:top w:val="nil"/>
+              <w:left w:val="nil"/>
+              <w:bottom w:val="nil"/>
+              <w:right w:val="nil"/>
+            </w:tcBorders>
+            <w:shd w:val="clear" w:color="auto" w:fill="auto"/>
+          </w:tcPr>
+          <w:p>
+            <w:pPr>
+              <w:pStyle w:val="TableText"/>
+            </w:pPr>
+            <w:r>
+              <w:t>23</w:t>
+            </w:r>
+            <w:r>
+              <w:t xml:space="preserve"> </w:t>
+            </w:r>
+            <w:r>
+              <w:t>December</w:t>
+            </w:r>
+            <w:r>
+              <w:t xml:space="preserve"> </w:t>
+            </w:r>
+            <w:r>
+              <w:t>2022</w:t>
+            </w:r>
+          </w:p>
+        </w:tc>
+        <w:tc>
+          <w:tcPr>
+            <w:tcW w:w="2843" w:type="dxa"/>
+            <w:tcBorders>
+              <w:top w:val="nil"/>
+              <w:left w:val="nil"/>
+              <w:bottom w:val="nil"/>
+              <w:right w:val="nil"/>
+            </w:tcBorders>
+            <w:shd w:val="clear" w:color="auto" w:fill="auto"/>
+          </w:tcPr>
+          <w:p>
+            <w:pPr>
+              <w:pStyle w:val="TableText"/>
+            </w:pPr>
+            <w:r>
+              <w:t>S.S.I.</w:t>
+            </w:r>
+            <w:r>
+              <w:t xml:space="preserve"> </w:t>
+            </w:r>
+            <w:r>
+              <w:t>2022/386</w:t>
+            </w:r>
+          </w:p>
+        </w:tc>
+      </w:tr>
+      <w:tr>
+        <w:tc>
+          <w:tcPr>
+            <w:tcW w:w="2843" w:type="dxa"/>
+            <w:tcBorders>
+              <w:top w:val="nil"/>
+              <w:left w:val="nil"/>
+              <w:bottom w:val="nil"/>
+              <w:right w:val="nil"/>
+            </w:tcBorders>
+            <w:shd w:val="clear" w:color="auto" w:fill="auto"/>
+          </w:tcPr>
+          <w:p>
+            <w:pPr>
+              <w:pStyle w:val="TableText"/>
+            </w:pPr>
+            <w:r>
+              <w:t>Paragraph</w:t>
+            </w:r>
+            <w:r>
+              <w:t xml:space="preserve"> </w:t>
+            </w:r>
+            <w:r>
+              <w:t>4</w:t>
+            </w:r>
+            <w:r>
+              <w:t xml:space="preserve"> </w:t>
+            </w:r>
+            <w:r>
+              <w:t>of</w:t>
+            </w:r>
+            <w:r>
+              <w:t xml:space="preserve"> </w:t>
+            </w:r>
+            <w:r>
+              <w:t>schedule</w:t>
+            </w:r>
+            <w:r>
+              <w:t xml:space="preserve"> </w:t>
+            </w:r>
+            <w:r>
+              <w:t>2</w:t>
+            </w:r>
+          </w:p>
+        </w:tc>
+        <w:tc>
+          <w:tcPr>
+            <w:tcW w:w="2843" w:type="dxa"/>
+            <w:tcBorders>
+              <w:top w:val="nil"/>
+              <w:left w:val="nil"/>
+              <w:bottom w:val="nil"/>
+              <w:right w:val="nil"/>
+            </w:tcBorders>
+            <w:shd w:val="clear" w:color="auto" w:fill="auto"/>
+          </w:tcPr>
+          <w:p>
+            <w:pPr>
+              <w:pStyle w:val="TableText"/>
+            </w:pPr>
+            <w:r>
+              <w:t>11</w:t>
+            </w:r>
+            <w:r>
+              <w:t xml:space="preserve"> </w:t>
+            </w:r>
+            <w:r>
+              <w:t>February</w:t>
+            </w:r>
+            <w:r>
+              <w:t xml:space="preserve"> </w:t>
+            </w:r>
+            <w:r>
+              <w:t>2023</w:t>
+            </w:r>
+          </w:p>
+        </w:tc>
+        <w:tc>
+          <w:tcPr>
+            <w:tcW w:w="2843" w:type="dxa"/>
+            <w:tcBorders>
+              <w:top w:val="nil"/>
+              <w:left w:val="nil"/>
+              <w:bottom w:val="nil"/>
+              <w:right w:val="nil"/>
+            </w:tcBorders>
+            <w:shd w:val="clear" w:color="auto" w:fill="auto"/>
+          </w:tcPr>
+          <w:p>
+            <w:pPr>
+              <w:pStyle w:val="TableText"/>
+            </w:pPr>
+            <w:r>
+              <w:t>S.S.I.</w:t>
+            </w:r>
+            <w:r>
+              <w:t xml:space="preserve"> </w:t>
+            </w:r>
+            <w:r>
+              <w:t>2023/10</w:t>
+            </w:r>
+          </w:p>
+        </w:tc>
+      </w:tr>
+      <w:tr>
+        <w:tc>
+          <w:tcPr>
+            <w:tcW w:w="2843" w:type="dxa"/>
+            <w:tcBorders>
+              <w:top w:val="nil"/>
+              <w:left w:val="nil"/>
+              <w:bottom w:val="nil"/>
+              <w:right w:val="nil"/>
+            </w:tcBorders>
+            <w:shd w:val="clear" w:color="auto" w:fill="auto"/>
+          </w:tcPr>
+          <w:p>
+            <w:pPr>
+              <w:pStyle w:val="TableText"/>
+            </w:pPr>
+            <w:r>
+              <w:t>Section</w:t>
+            </w:r>
+            <w:r>
+              <w:t xml:space="preserve"> </w:t>
+            </w:r>
+            <w:r>
+              <w:t>62</w:t>
+            </w:r>
+            <w:r>
+              <w:t xml:space="preserve"> </w:t>
+            </w:r>
+            <w:r>
+              <w:t>(for</w:t>
+            </w:r>
+            <w:r>
+              <w:t xml:space="preserve"> </w:t>
+            </w:r>
+            <w:r>
+              <w:t>limited</w:t>
+            </w:r>
+            <w:r>
+              <w:t xml:space="preserve"> </w:t>
+            </w:r>
+            <w:r>
+              <w:t>purposes)</w:t>
+            </w:r>
+          </w:p>
+        </w:tc>
+        <w:tc>
+          <w:tcPr>
+            <w:tcW w:w="2843" w:type="dxa"/>
+            <w:tcBorders>
+              <w:top w:val="nil"/>
+              <w:left w:val="nil"/>
+              <w:bottom w:val="nil"/>
+              <w:right w:val="nil"/>
+            </w:tcBorders>
+            <w:shd w:val="clear" w:color="auto" w:fill="auto"/>
+          </w:tcPr>
+          <w:p>
+            <w:pPr>
+              <w:pStyle w:val="TableText"/>
+            </w:pPr>
+            <w:r>
+              <w:t>11</w:t>
+            </w:r>
+            <w:r>
+              <w:t xml:space="preserve"> </w:t>
+            </w:r>
+            <w:r>
+              <w:t>February</w:t>
+            </w:r>
+            <w:r>
+              <w:t xml:space="preserve"> </w:t>
+            </w:r>
+            <w:r>
+              <w:t>2023</w:t>
+            </w:r>
+          </w:p>
+        </w:tc>
+        <w:tc>
+          <w:tcPr>
+            <w:tcW w:w="2843" w:type="dxa"/>
+            <w:tcBorders>
+              <w:top w:val="nil"/>
+              <w:left w:val="nil"/>
+              <w:bottom w:val="nil"/>
+              <w:right w:val="nil"/>
+            </w:tcBorders>
+            <w:shd w:val="clear" w:color="auto" w:fill="auto"/>
+          </w:tcPr>
+          <w:p>
+            <w:pPr>
+              <w:pStyle w:val="TableText"/>
+            </w:pPr>
+            <w:r>
+              <w:t>S.S.I.</w:t>
+            </w:r>
+            <w:r>
+              <w:t xml:space="preserve"> </w:t>
+            </w:r>
+            <w:r>
+              <w:t>2023/10</w:t>
+            </w:r>
+          </w:p>
+        </w:tc>
+      </w:tr>
+    </w:tbl>
+    <w:p>
+      <w:pPr>
+        <w:pStyle w:val="SigBlock"/>
+      </w:pPr>
     </w:p>
     <w:p>
       <w:pPr>

</xml_diff>